<commit_message>
die ganzen Dateinen für die Dokumentation (screemshots von Klassendiagram, tasks, Flussdiagramm,...) in docs ordner getan
</commit_message>
<xml_diff>
--- a/docs/ProphetPlay.docx
+++ b/docs/ProphetPlay.docx
@@ -1,6 +1,6 @@
 
 <file path=word/document.xml><?xml version="1.0" encoding="utf-8"?>
-<w:document xmlns:wpc="http://schemas.microsoft.com/office/word/2010/wordprocessingCanvas" xmlns:cx="http://schemas.microsoft.com/office/drawing/2014/chartex" xmlns:cx1="http://schemas.microsoft.com/office/drawing/2015/9/8/chartex" xmlns:cx2="http://schemas.microsoft.com/office/drawing/2015/10/21/chartex" xmlns:cx3="http://schemas.microsoft.com/office/drawing/2016/5/9/chartex" xmlns:cx4="http://schemas.microsoft.com/office/drawing/2016/5/10/chartex" xmlns:cx5="http://schemas.microsoft.com/office/drawing/2016/5/11/chartex" xmlns:cx6="http://schemas.microsoft.com/office/drawing/2016/5/12/chartex" xmlns:cx7="http://schemas.microsoft.com/office/drawing/2016/5/13/chartex" xmlns:cx8="http://schemas.microsoft.com/office/drawing/2016/5/14/chartex" xmlns:mc="http://schemas.openxmlformats.org/markup-compatibility/2006" xmlns:aink="http://schemas.microsoft.com/office/drawing/2016/ink" xmlns:am3d="http://schemas.microsoft.com/office/drawing/2017/model3d" xmlns:o="urn:schemas-microsoft-com:office:office" xmlns:oel="http://schemas.microsoft.com/office/2019/extlst" xmlns:r="http://schemas.openxmlformats.org/officeDocument/2006/relationships" xmlns:m="http://schemas.openxmlformats.org/officeDocument/2006/math" xmlns:v="urn:schemas-microsoft-com:vml" xmlns:wp14="http://schemas.microsoft.com/office/word/2010/wordprocessingDrawing" xmlns:wp="http://schemas.openxmlformats.org/drawingml/2006/wordprocessingDrawing" xmlns:w10="urn:schemas-microsoft-com:office:word" xmlns:w="http://schemas.openxmlformats.org/wordprocessingml/2006/main" xmlns:w14="http://schemas.microsoft.com/office/word/2010/wordml" xmlns:w15="http://schemas.microsoft.com/office/word/2012/wordml" xmlns:w16cex="http://schemas.microsoft.com/office/word/2018/wordml/cex" xmlns:w16cid="http://schemas.microsoft.com/office/word/2016/wordml/cid" xmlns:w16="http://schemas.microsoft.com/office/word/2018/wordml" xmlns:w16du="http://schemas.microsoft.com/office/word/2023/wordml/word16du" xmlns:w16sdtdh="http://schemas.microsoft.com/office/word/2020/wordml/sdtdatahash" xmlns:w16sdtfl="http://schemas.microsoft.com/office/word/2024/wordml/sdtformatlock" xmlns:w16se="http://schemas.microsoft.com/office/word/2015/wordml/symex" xmlns:wpg="http://schemas.microsoft.com/office/word/2010/wordprocessingGroup" xmlns:wpi="http://schemas.microsoft.com/office/word/2010/wordprocessingInk" xmlns:wne="http://schemas.microsoft.com/office/word/2006/wordml" xmlns:wps="http://schemas.microsoft.com/office/word/2010/wordprocessingShape" xmlns:a="http://schemas.openxmlformats.org/drawingml/2006/main" xmlns:pic="http://schemas.openxmlformats.org/drawingml/2006/picture" xmlns:a14="http://schemas.microsoft.com/office/drawing/2010/main" mc:Ignorable="w14 w15 w16se w16cid w16 w16cex w16sdtdh w16sdtfl w16du wp14">
+<w:document xmlns:wpc="http://schemas.microsoft.com/office/word/2010/wordprocessingCanvas" xmlns:cx="http://schemas.microsoft.com/office/drawing/2014/chartex" xmlns:cx1="http://schemas.microsoft.com/office/drawing/2015/9/8/chartex" xmlns:cx2="http://schemas.microsoft.com/office/drawing/2015/10/21/chartex" xmlns:cx3="http://schemas.microsoft.com/office/drawing/2016/5/9/chartex" xmlns:cx4="http://schemas.microsoft.com/office/drawing/2016/5/10/chartex" xmlns:cx5="http://schemas.microsoft.com/office/drawing/2016/5/11/chartex" xmlns:cx6="http://schemas.microsoft.com/office/drawing/2016/5/12/chartex" xmlns:cx7="http://schemas.microsoft.com/office/drawing/2016/5/13/chartex" xmlns:cx8="http://schemas.microsoft.com/office/drawing/2016/5/14/chartex" xmlns:mc="http://schemas.openxmlformats.org/markup-compatibility/2006" xmlns:aink="http://schemas.microsoft.com/office/drawing/2016/ink" xmlns:am3d="http://schemas.microsoft.com/office/drawing/2017/model3d" xmlns:o="urn:schemas-microsoft-com:office:office" xmlns:oel="http://schemas.microsoft.com/office/2019/extlst" xmlns:r="http://schemas.openxmlformats.org/officeDocument/2006/relationships" xmlns:m="http://schemas.openxmlformats.org/officeDocument/2006/math" xmlns:v="urn:schemas-microsoft-com:vml" xmlns:wp14="http://schemas.microsoft.com/office/word/2010/wordprocessingDrawing" xmlns:wp="http://schemas.openxmlformats.org/drawingml/2006/wordprocessingDrawing" xmlns:w10="urn:schemas-microsoft-com:office:word" xmlns:w="http://schemas.openxmlformats.org/wordprocessingml/2006/main" xmlns:w14="http://schemas.microsoft.com/office/word/2010/wordml" xmlns:w15="http://schemas.microsoft.com/office/word/2012/wordml" xmlns:w16cex="http://schemas.microsoft.com/office/word/2018/wordml/cex" xmlns:w16cid="http://schemas.microsoft.com/office/word/2016/wordml/cid" xmlns:w16="http://schemas.microsoft.com/office/word/2018/wordml" xmlns:w16du="http://schemas.microsoft.com/office/word/2023/wordml/word16du" xmlns:w16sdtdh="http://schemas.microsoft.com/office/word/2020/wordml/sdtdatahash" xmlns:w16sdtfl="http://schemas.microsoft.com/office/word/2024/wordml/sdtformatlock" xmlns:w16se="http://schemas.microsoft.com/office/word/2015/wordml/symex" xmlns:wpg="http://schemas.microsoft.com/office/word/2010/wordprocessingGroup" xmlns:wpi="http://schemas.microsoft.com/office/word/2010/wordprocessingInk" xmlns:wne="http://schemas.microsoft.com/office/word/2006/wordml" xmlns:wps="http://schemas.microsoft.com/office/word/2010/wordprocessingShape" mc:Ignorable="w14 w15 w16se w16cid w16 w16cex w16sdtdh w16sdtfl w16du wp14">
   <w:body>
     <w:p>
       <w:pPr>
@@ -13,13 +13,13 @@
           <w:noProof/>
         </w:rPr>
         <w:drawing>
-          <wp:anchor distT="0" distB="0" distL="114300" distR="114300" simplePos="0" relativeHeight="251658240" behindDoc="0" locked="0" layoutInCell="1" allowOverlap="1" wp14:anchorId="3E1310B9" wp14:editId="07C58D0E">
+          <wp:anchor distT="0" distB="0" distL="114300" distR="114300" simplePos="0" relativeHeight="251656704" behindDoc="0" locked="0" layoutInCell="1" allowOverlap="1" wp14:anchorId="3E1310B9" wp14:editId="04088F99">
             <wp:simplePos x="0" y="0"/>
             <wp:positionH relativeFrom="column">
-              <wp:posOffset>376555</wp:posOffset>
+              <wp:posOffset>367030</wp:posOffset>
             </wp:positionH>
             <wp:positionV relativeFrom="paragraph">
-              <wp:posOffset>195580</wp:posOffset>
+              <wp:posOffset>219393</wp:posOffset>
             </wp:positionV>
             <wp:extent cx="1315720" cy="1973580"/>
             <wp:effectExtent l="0" t="0" r="0" b="0"/>
@@ -38,7 +38,7 @@
                     </pic:cNvPicPr>
                   </pic:nvPicPr>
                   <pic:blipFill>
-                    <a:blip r:embed="rId5" cstate="print">
+                    <a:blip r:embed="rId8" cstate="print">
                       <a:extLst>
                         <a:ext uri="{28A0092B-C50C-407E-A947-70E740481C1C}">
                           <a14:useLocalDpi xmlns:a14="http://schemas.microsoft.com/office/drawing/2010/main" val="0"/>
@@ -103,7 +103,7 @@
         <mc:AlternateContent>
           <mc:Choice Requires="wps">
             <w:drawing>
-              <wp:anchor distT="0" distB="0" distL="114300" distR="114300" simplePos="0" relativeHeight="251659264" behindDoc="1" locked="0" layoutInCell="1" allowOverlap="1" wp14:anchorId="603D2824" wp14:editId="5E21F2D7">
+              <wp:anchor distT="0" distB="0" distL="114300" distR="114300" simplePos="0" relativeHeight="251658752" behindDoc="1" locked="0" layoutInCell="1" allowOverlap="1" wp14:anchorId="603D2824" wp14:editId="5E21F2D7">
                 <wp:simplePos x="0" y="0"/>
                 <wp:positionH relativeFrom="column">
                   <wp:posOffset>314325</wp:posOffset>
@@ -157,7 +157,7 @@
               </wp:anchor>
             </w:drawing>
           </mc:Choice>
-          <mc:Fallback>
+          <mc:Fallback xmlns:a14="http://schemas.microsoft.com/office/drawing/2010/main" xmlns:pic="http://schemas.openxmlformats.org/drawingml/2006/picture" xmlns:a="http://schemas.openxmlformats.org/drawingml/2006/main">
             <w:pict>
               <v:rect id="Rechteck 8" style="position:absolute;margin-left:24.75pt;margin-top:15.4pt;width:115.1pt;height:97.1pt;z-index:-251657216;visibility:visible;mso-wrap-style:square;mso-wrap-distance-left:9pt;mso-wrap-distance-top:0;mso-wrap-distance-right:9pt;mso-wrap-distance-bottom:0;mso-position-horizontal:absolute;mso-position-horizontal-relative:text;mso-position-vertical:absolute;mso-position-vertical-relative:text;v-text-anchor:middle" o:spid="_x0000_s1026" fillcolor="#156082 [3204]" strokecolor="#030e13 [484]" strokeweight="1pt" w14:anchorId="18B05FE6" o:gfxdata="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"/>
             </w:pict>
@@ -226,7 +226,7 @@
         </w:rPr>
         <w:t xml:space="preserve">: </w:t>
       </w:r>
-      <w:hyperlink w:history="1" r:id="rId6">
+      <w:hyperlink r:id="rId9" w:history="1">
         <w:r>
           <w:rPr>
             <w:rStyle w:val="Hyperlink"/>
@@ -261,17 +261,19 @@
         <w:t xml:space="preserve"> Echtzeit-Benachrichtigungen für ein interaktives und spielerisches Erlebnis.</w:t>
       </w:r>
     </w:p>
-    <w:p/>
-    <w:p w14:noSpellErr="1">
+    <w:p>
       <w:r>
+        <w:rPr>
+          <w:noProof/>
+        </w:rPr>
         <w:drawing>
-          <wp:anchor distT="0" distB="0" distL="114300" distR="114300" simplePos="0" relativeHeight="251660288" behindDoc="0" locked="0" layoutInCell="1" allowOverlap="1" wp14:anchorId="14962922" wp14:editId="61450555">
+          <wp:anchor distT="0" distB="0" distL="114300" distR="114300" simplePos="0" relativeHeight="251659776" behindDoc="0" locked="0" layoutInCell="1" allowOverlap="1" wp14:anchorId="14962922" wp14:editId="397F769C">
             <wp:simplePos x="0" y="0"/>
             <wp:positionH relativeFrom="margin">
-              <wp:posOffset>-682308</wp:posOffset>
+              <wp:align>center</wp:align>
             </wp:positionH>
             <wp:positionV relativeFrom="paragraph">
-              <wp:posOffset>95568</wp:posOffset>
+              <wp:posOffset>261938</wp:posOffset>
             </wp:positionV>
             <wp:extent cx="7267575" cy="5534798"/>
             <wp:effectExtent l="0" t="0" r="0" b="8890"/>
@@ -288,7 +290,7 @@
                     <pic:cNvPicPr/>
                   </pic:nvPicPr>
                   <pic:blipFill>
-                    <a:blip r:embed="rId7">
+                    <a:blip r:embed="rId10">
                       <a:extLst>
                         <a:ext uri="{28A0092B-C50C-407E-A947-70E740481C1C}">
                           <a14:useLocalDpi xmlns:a14="http://schemas.microsoft.com/office/drawing/2010/main" val="0"/>
@@ -338,29 +340,21 @@
     <w:p/>
     <w:p/>
     <w:p/>
+    <w:p/>
+    <w:p/>
     <w:p>
-      <w:pPr>
-        <w:pStyle w:val="Standard"/>
-      </w:pPr>
-    </w:p>
-    <w:p>
-      <w:pPr>
-        <w:pStyle w:val="Standard"/>
-      </w:pPr>
       <w:r>
-        <w:rPr/>
         <w:t>Flussdiagramm:</w:t>
       </w:r>
     </w:p>
-    <w:p>
-      <w:pPr>
-        <w:pStyle w:val="Standard"/>
-      </w:pPr>
-    </w:p>
+    <w:p/>
     <w:p>
       <w:r>
+        <w:rPr>
+          <w:noProof/>
+        </w:rPr>
         <w:drawing>
-          <wp:anchor distT="0" distB="0" distL="114300" distR="114300" simplePos="0" relativeHeight="251658240" behindDoc="0" locked="0" layoutInCell="1" allowOverlap="1" wp14:editId="64BE4AC6" wp14:anchorId="1A525557">
+          <wp:anchor distT="0" distB="0" distL="114300" distR="114300" simplePos="0" relativeHeight="251657728" behindDoc="0" locked="0" layoutInCell="1" allowOverlap="1" wp14:anchorId="1A525557" wp14:editId="64BE4AC6">
             <wp:simplePos x="0" y="0"/>
             <wp:positionH relativeFrom="column">
               <wp:align>left</wp:align>
@@ -371,21 +365,21 @@
             <wp:extent cx="4625740" cy="5311599"/>
             <wp:effectExtent l="0" t="0" r="0" b="0"/>
             <wp:wrapNone/>
-            <wp:docPr id="1336350859" name="" title=""/>
+            <wp:docPr id="1336350859" name="Grafik 1336350859"/>
             <wp:cNvGraphicFramePr>
-              <a:graphicFrameLocks noChangeAspect="1"/>
+              <a:graphicFrameLocks xmlns:a="http://schemas.openxmlformats.org/drawingml/2006/main" noChangeAspect="1"/>
             </wp:cNvGraphicFramePr>
-            <a:graphic>
+            <a:graphic xmlns:a="http://schemas.openxmlformats.org/drawingml/2006/main">
               <a:graphicData uri="http://schemas.openxmlformats.org/drawingml/2006/picture">
-                <pic:pic>
+                <pic:pic xmlns:pic="http://schemas.openxmlformats.org/drawingml/2006/picture">
                   <pic:nvPicPr>
                     <pic:cNvPr id="0" name=""/>
                     <pic:cNvPicPr/>
                   </pic:nvPicPr>
                   <pic:blipFill>
-                    <a:blip r:embed="R68c7288bcae14bbc">
-                      <a:extLst xmlns:a="http://schemas.openxmlformats.org/drawingml/2006/main">
-                        <a:ext xmlns:a="http://schemas.openxmlformats.org/drawingml/2006/main" uri="{28A0092B-C50C-407E-A947-70E740481C1C}">
+                    <a:blip r:embed="rId11">
+                      <a:extLst>
+                        <a:ext uri="{28A0092B-C50C-407E-A947-70E740481C1C}">
                           <a14:useLocalDpi xmlns:a14="http://schemas.microsoft.com/office/drawing/2010/main" val="0"/>
                         </a:ext>
                       </a:extLst>
@@ -395,7 +389,7 @@
                     </a:stretch>
                   </pic:blipFill>
                   <pic:spPr>
-                    <a:xfrm rot="0" flipH="0" flipV="0">
+                    <a:xfrm>
                       <a:off x="0" y="0"/>
                       <a:ext cx="4625740" cy="5311599"/>
                     </a:xfrm>
@@ -437,18 +431,17 @@
     <w:p/>
     <w:p/>
     <w:p>
-      <w:pPr>
-        <w:pStyle w:val="Standard"/>
-      </w:pPr>
       <w:r>
-        <w:rPr/>
         <w:t>Tasks erstellt:</w:t>
       </w:r>
     </w:p>
     <w:p>
       <w:r>
+        <w:rPr>
+          <w:noProof/>
+        </w:rPr>
         <w:drawing>
-          <wp:anchor distT="0" distB="0" distL="114300" distR="114300" simplePos="0" relativeHeight="251658240" behindDoc="0" locked="0" layoutInCell="1" allowOverlap="1" wp14:editId="50CCDF31" wp14:anchorId="71361BF2">
+          <wp:anchor distT="0" distB="0" distL="114300" distR="114300" simplePos="0" relativeHeight="251655680" behindDoc="0" locked="0" layoutInCell="1" allowOverlap="1" wp14:anchorId="71361BF2" wp14:editId="7A55E1F3">
             <wp:simplePos x="0" y="0"/>
             <wp:positionH relativeFrom="column">
               <wp:align>left</wp:align>
@@ -459,22 +452,22 @@
             <wp:extent cx="5762626" cy="3009900"/>
             <wp:effectExtent l="0" t="0" r="0" b="0"/>
             <wp:wrapNone/>
-            <wp:docPr id="55715203" name="" title=""/>
+            <wp:docPr id="55715203" name="Grafik 55715203"/>
             <wp:cNvGraphicFramePr>
-              <a:graphicFrameLocks noChangeAspect="1"/>
+              <a:graphicFrameLocks xmlns:a="http://schemas.openxmlformats.org/drawingml/2006/main" noChangeAspect="1"/>
             </wp:cNvGraphicFramePr>
-            <a:graphic>
+            <a:graphic xmlns:a="http://schemas.openxmlformats.org/drawingml/2006/main">
               <a:graphicData uri="http://schemas.openxmlformats.org/drawingml/2006/picture">
-                <pic:pic>
+                <pic:pic xmlns:pic="http://schemas.openxmlformats.org/drawingml/2006/picture">
                   <pic:nvPicPr>
                     <pic:cNvPr id="0" name=""/>
                     <pic:cNvPicPr/>
                   </pic:nvPicPr>
                   <pic:blipFill>
-                    <a:blip r:embed="R0cb0a8698ac44331">
+                    <a:blip r:embed="rId12" cstate="print">
                       <a:extLst>
-                        <a:ext xmlns:a="http://schemas.openxmlformats.org/drawingml/2006/main" uri="{28A0092B-C50C-407E-A947-70E740481C1C}">
-                          <a14:useLocalDpi val="0"/>
+                        <a:ext uri="{28A0092B-C50C-407E-A947-70E740481C1C}">
+                          <a14:useLocalDpi xmlns:a14="http://schemas.microsoft.com/office/drawing/2010/main" val="0"/>
                         </a:ext>
                       </a:extLst>
                     </a:blip>
@@ -505,7 +498,7 @@
       </w:r>
     </w:p>
     <w:sectPr>
-      <w:pgSz w:w="11906" w:h="16838" w:orient="portrait"/>
+      <w:pgSz w:w="11906" w:h="16838"/>
       <w:pgMar w:top="1417" w:right="1417" w:bottom="1134" w:left="1417" w:header="708" w:footer="708" w:gutter="0"/>
       <w:cols w:space="708"/>
       <w:docGrid w:linePitch="360"/>
@@ -519,7 +512,7 @@
   <w:docDefaults>
     <w:rPrDefault>
       <w:rPr>
-        <w:rFonts w:asciiTheme="minorHAnsi" w:hAnsiTheme="minorHAnsi" w:eastAsiaTheme="minorHAnsi" w:cstheme="minorBidi"/>
+        <w:rFonts w:asciiTheme="minorHAnsi" w:eastAsiaTheme="minorHAnsi" w:hAnsiTheme="minorHAnsi" w:cstheme="minorBidi"/>
         <w:kern w:val="2"/>
         <w:sz w:val="22"/>
         <w:szCs w:val="22"/>
@@ -536,14 +529,14 @@
   <w:latentStyles w:defLockedState="0" w:defUIPriority="99" w:defSemiHidden="0" w:defUnhideWhenUsed="0" w:defQFormat="0" w:count="376">
     <w:lsdException w:name="Normal" w:uiPriority="0" w:qFormat="1"/>
     <w:lsdException w:name="heading 1" w:uiPriority="9" w:qFormat="1"/>
-    <w:lsdException w:name="heading 2" w:uiPriority="9" w:semiHidden="1" w:unhideWhenUsed="1" w:qFormat="1"/>
-    <w:lsdException w:name="heading 3" w:uiPriority="9" w:semiHidden="1" w:unhideWhenUsed="1" w:qFormat="1"/>
-    <w:lsdException w:name="heading 4" w:uiPriority="9" w:semiHidden="1" w:unhideWhenUsed="1" w:qFormat="1"/>
-    <w:lsdException w:name="heading 5" w:uiPriority="9" w:semiHidden="1" w:unhideWhenUsed="1" w:qFormat="1"/>
-    <w:lsdException w:name="heading 6" w:uiPriority="9" w:semiHidden="1" w:unhideWhenUsed="1" w:qFormat="1"/>
-    <w:lsdException w:name="heading 7" w:uiPriority="9" w:semiHidden="1" w:unhideWhenUsed="1" w:qFormat="1"/>
-    <w:lsdException w:name="heading 8" w:uiPriority="9" w:semiHidden="1" w:unhideWhenUsed="1" w:qFormat="1"/>
-    <w:lsdException w:name="heading 9" w:uiPriority="9" w:semiHidden="1" w:unhideWhenUsed="1" w:qFormat="1"/>
+    <w:lsdException w:name="heading 2" w:semiHidden="1" w:uiPriority="9" w:unhideWhenUsed="1" w:qFormat="1"/>
+    <w:lsdException w:name="heading 3" w:semiHidden="1" w:uiPriority="9" w:unhideWhenUsed="1" w:qFormat="1"/>
+    <w:lsdException w:name="heading 4" w:semiHidden="1" w:uiPriority="9" w:unhideWhenUsed="1" w:qFormat="1"/>
+    <w:lsdException w:name="heading 5" w:semiHidden="1" w:uiPriority="9" w:unhideWhenUsed="1" w:qFormat="1"/>
+    <w:lsdException w:name="heading 6" w:semiHidden="1" w:uiPriority="9" w:unhideWhenUsed="1" w:qFormat="1"/>
+    <w:lsdException w:name="heading 7" w:semiHidden="1" w:uiPriority="9" w:unhideWhenUsed="1" w:qFormat="1"/>
+    <w:lsdException w:name="heading 8" w:semiHidden="1" w:uiPriority="9" w:unhideWhenUsed="1" w:qFormat="1"/>
+    <w:lsdException w:name="heading 9" w:semiHidden="1" w:uiPriority="9" w:unhideWhenUsed="1" w:qFormat="1"/>
     <w:lsdException w:name="index 1" w:semiHidden="1" w:unhideWhenUsed="1"/>
     <w:lsdException w:name="index 2" w:semiHidden="1" w:unhideWhenUsed="1"/>
     <w:lsdException w:name="index 3" w:semiHidden="1" w:unhideWhenUsed="1"/>
@@ -553,22 +546,22 @@
     <w:lsdException w:name="index 7" w:semiHidden="1" w:unhideWhenUsed="1"/>
     <w:lsdException w:name="index 8" w:semiHidden="1" w:unhideWhenUsed="1"/>
     <w:lsdException w:name="index 9" w:semiHidden="1" w:unhideWhenUsed="1"/>
-    <w:lsdException w:name="toc 1" w:uiPriority="39" w:semiHidden="1" w:unhideWhenUsed="1"/>
-    <w:lsdException w:name="toc 2" w:uiPriority="39" w:semiHidden="1" w:unhideWhenUsed="1"/>
-    <w:lsdException w:name="toc 3" w:uiPriority="39" w:semiHidden="1" w:unhideWhenUsed="1"/>
-    <w:lsdException w:name="toc 4" w:uiPriority="39" w:semiHidden="1" w:unhideWhenUsed="1"/>
-    <w:lsdException w:name="toc 5" w:uiPriority="39" w:semiHidden="1" w:unhideWhenUsed="1"/>
-    <w:lsdException w:name="toc 6" w:uiPriority="39" w:semiHidden="1" w:unhideWhenUsed="1"/>
-    <w:lsdException w:name="toc 7" w:uiPriority="39" w:semiHidden="1" w:unhideWhenUsed="1"/>
-    <w:lsdException w:name="toc 8" w:uiPriority="39" w:semiHidden="1" w:unhideWhenUsed="1"/>
-    <w:lsdException w:name="toc 9" w:uiPriority="39" w:semiHidden="1" w:unhideWhenUsed="1"/>
+    <w:lsdException w:name="toc 1" w:semiHidden="1" w:uiPriority="39" w:unhideWhenUsed="1"/>
+    <w:lsdException w:name="toc 2" w:semiHidden="1" w:uiPriority="39" w:unhideWhenUsed="1"/>
+    <w:lsdException w:name="toc 3" w:semiHidden="1" w:uiPriority="39" w:unhideWhenUsed="1"/>
+    <w:lsdException w:name="toc 4" w:semiHidden="1" w:uiPriority="39" w:unhideWhenUsed="1"/>
+    <w:lsdException w:name="toc 5" w:semiHidden="1" w:uiPriority="39" w:unhideWhenUsed="1"/>
+    <w:lsdException w:name="toc 6" w:semiHidden="1" w:uiPriority="39" w:unhideWhenUsed="1"/>
+    <w:lsdException w:name="toc 7" w:semiHidden="1" w:uiPriority="39" w:unhideWhenUsed="1"/>
+    <w:lsdException w:name="toc 8" w:semiHidden="1" w:uiPriority="39" w:unhideWhenUsed="1"/>
+    <w:lsdException w:name="toc 9" w:semiHidden="1" w:uiPriority="39" w:unhideWhenUsed="1"/>
     <w:lsdException w:name="Normal Indent" w:semiHidden="1" w:unhideWhenUsed="1"/>
     <w:lsdException w:name="footnote text" w:semiHidden="1" w:unhideWhenUsed="1"/>
     <w:lsdException w:name="annotation text" w:semiHidden="1" w:unhideWhenUsed="1"/>
     <w:lsdException w:name="header" w:semiHidden="1" w:unhideWhenUsed="1"/>
     <w:lsdException w:name="footer" w:semiHidden="1" w:unhideWhenUsed="1"/>
     <w:lsdException w:name="index heading" w:semiHidden="1" w:unhideWhenUsed="1"/>
-    <w:lsdException w:name="caption" w:uiPriority="35" w:semiHidden="1" w:unhideWhenUsed="1" w:qFormat="1"/>
+    <w:lsdException w:name="caption" w:semiHidden="1" w:uiPriority="35" w:unhideWhenUsed="1" w:qFormat="1"/>
     <w:lsdException w:name="table of figures" w:semiHidden="1" w:unhideWhenUsed="1"/>
     <w:lsdException w:name="envelope address" w:semiHidden="1" w:unhideWhenUsed="1"/>
     <w:lsdException w:name="envelope return" w:semiHidden="1" w:unhideWhenUsed="1"/>
@@ -599,7 +592,7 @@
     <w:lsdException w:name="Title" w:uiPriority="10" w:qFormat="1"/>
     <w:lsdException w:name="Closing" w:semiHidden="1" w:unhideWhenUsed="1"/>
     <w:lsdException w:name="Signature" w:semiHidden="1" w:unhideWhenUsed="1"/>
-    <w:lsdException w:name="Default Paragraph Font" w:uiPriority="1" w:semiHidden="1" w:unhideWhenUsed="1"/>
+    <w:lsdException w:name="Default Paragraph Font" w:semiHidden="1" w:uiPriority="1" w:unhideWhenUsed="1"/>
     <w:lsdException w:name="Body Text" w:semiHidden="1" w:unhideWhenUsed="1"/>
     <w:lsdException w:name="Body Text Indent" w:semiHidden="1" w:unhideWhenUsed="1"/>
     <w:lsdException w:name="List Continue" w:semiHidden="1" w:unhideWhenUsed="1"/>
@@ -799,8 +792,8 @@
     <w:lsdException w:name="Subtle Reference" w:uiPriority="31" w:qFormat="1"/>
     <w:lsdException w:name="Intense Reference" w:uiPriority="32" w:qFormat="1"/>
     <w:lsdException w:name="Book Title" w:uiPriority="33" w:qFormat="1"/>
-    <w:lsdException w:name="Bibliography" w:uiPriority="37" w:semiHidden="1" w:unhideWhenUsed="1"/>
-    <w:lsdException w:name="TOC Heading" w:uiPriority="39" w:semiHidden="1" w:unhideWhenUsed="1" w:qFormat="1"/>
+    <w:lsdException w:name="Bibliography" w:semiHidden="1" w:uiPriority="37" w:unhideWhenUsed="1"/>
+    <w:lsdException w:name="TOC Heading" w:semiHidden="1" w:uiPriority="39" w:unhideWhenUsed="1" w:qFormat="1"/>
     <w:lsdException w:name="Plain Table 1" w:uiPriority="41"/>
     <w:lsdException w:name="Plain Table 2" w:uiPriority="42"/>
     <w:lsdException w:name="Plain Table 3" w:uiPriority="43"/>
@@ -911,7 +904,7 @@
     <w:lsdException w:name="Unresolved Mention" w:semiHidden="1" w:unhideWhenUsed="1"/>
     <w:lsdException w:name="Smart Link" w:semiHidden="1" w:unhideWhenUsed="1"/>
   </w:latentStyles>
-  <w:style w:type="paragraph" w:styleId="Standard" w:default="1">
+  <w:style w:type="paragraph" w:default="1" w:styleId="Standard">
     <w:name w:val="Normal"/>
     <w:qFormat/>
   </w:style>
@@ -930,7 +923,7 @@
       <w:outlineLvl w:val="0"/>
     </w:pPr>
     <w:rPr>
-      <w:rFonts w:asciiTheme="majorHAnsi" w:hAnsiTheme="majorHAnsi" w:eastAsiaTheme="majorEastAsia" w:cstheme="majorBidi"/>
+      <w:rFonts w:asciiTheme="majorHAnsi" w:eastAsiaTheme="majorEastAsia" w:hAnsiTheme="majorHAnsi" w:cstheme="majorBidi"/>
       <w:color w:val="0F4761" w:themeColor="accent1" w:themeShade="BF"/>
       <w:sz w:val="40"/>
       <w:szCs w:val="40"/>
@@ -953,7 +946,7 @@
       <w:outlineLvl w:val="1"/>
     </w:pPr>
     <w:rPr>
-      <w:rFonts w:asciiTheme="majorHAnsi" w:hAnsiTheme="majorHAnsi" w:eastAsiaTheme="majorEastAsia" w:cstheme="majorBidi"/>
+      <w:rFonts w:asciiTheme="majorHAnsi" w:eastAsiaTheme="majorEastAsia" w:hAnsiTheme="majorHAnsi" w:cstheme="majorBidi"/>
       <w:color w:val="0F4761" w:themeColor="accent1" w:themeShade="BF"/>
       <w:sz w:val="32"/>
       <w:szCs w:val="32"/>
@@ -1114,12 +1107,13 @@
       <w:color w:val="272727" w:themeColor="text1" w:themeTint="D8"/>
     </w:rPr>
   </w:style>
-  <w:style w:type="character" w:styleId="Absatz-Standardschriftart" w:default="1">
+  <w:style w:type="character" w:default="1" w:styleId="Absatz-Standardschriftart">
     <w:name w:val="Default Paragraph Font"/>
     <w:uiPriority w:val="1"/>
+    <w:semiHidden/>
     <w:unhideWhenUsed/>
   </w:style>
-  <w:style w:type="table" w:styleId="NormaleTabelle" w:default="1">
+  <w:style w:type="table" w:default="1" w:styleId="NormaleTabelle">
     <w:name w:val="Normal Table"/>
     <w:uiPriority w:val="99"/>
     <w:semiHidden/>
@@ -1134,26 +1128,26 @@
       </w:tblCellMar>
     </w:tblPr>
   </w:style>
-  <w:style w:type="numbering" w:styleId="KeineListe" w:default="1">
+  <w:style w:type="numbering" w:default="1" w:styleId="KeineListe">
     <w:name w:val="No List"/>
     <w:uiPriority w:val="99"/>
     <w:semiHidden/>
     <w:unhideWhenUsed/>
   </w:style>
-  <w:style w:type="character" w:styleId="berschrift1Zchn" w:customStyle="1">
+  <w:style w:type="character" w:customStyle="1" w:styleId="berschrift1Zchn">
     <w:name w:val="Überschrift 1 Zchn"/>
     <w:basedOn w:val="Absatz-Standardschriftart"/>
     <w:link w:val="berschrift1"/>
     <w:uiPriority w:val="9"/>
     <w:rsid w:val="009E000F"/>
     <w:rPr>
-      <w:rFonts w:asciiTheme="majorHAnsi" w:hAnsiTheme="majorHAnsi" w:eastAsiaTheme="majorEastAsia" w:cstheme="majorBidi"/>
+      <w:rFonts w:asciiTheme="majorHAnsi" w:eastAsiaTheme="majorEastAsia" w:hAnsiTheme="majorHAnsi" w:cstheme="majorBidi"/>
       <w:color w:val="0F4761" w:themeColor="accent1" w:themeShade="BF"/>
       <w:sz w:val="40"/>
       <w:szCs w:val="40"/>
     </w:rPr>
   </w:style>
-  <w:style w:type="character" w:styleId="berschrift2Zchn" w:customStyle="1">
+  <w:style w:type="character" w:customStyle="1" w:styleId="berschrift2Zchn">
     <w:name w:val="Überschrift 2 Zchn"/>
     <w:basedOn w:val="Absatz-Standardschriftart"/>
     <w:link w:val="berschrift2"/>
@@ -1161,13 +1155,13 @@
     <w:semiHidden/>
     <w:rsid w:val="009E000F"/>
     <w:rPr>
-      <w:rFonts w:asciiTheme="majorHAnsi" w:hAnsiTheme="majorHAnsi" w:eastAsiaTheme="majorEastAsia" w:cstheme="majorBidi"/>
+      <w:rFonts w:asciiTheme="majorHAnsi" w:eastAsiaTheme="majorEastAsia" w:hAnsiTheme="majorHAnsi" w:cstheme="majorBidi"/>
       <w:color w:val="0F4761" w:themeColor="accent1" w:themeShade="BF"/>
       <w:sz w:val="32"/>
       <w:szCs w:val="32"/>
     </w:rPr>
   </w:style>
-  <w:style w:type="character" w:styleId="berschrift3Zchn" w:customStyle="1">
+  <w:style w:type="character" w:customStyle="1" w:styleId="berschrift3Zchn">
     <w:name w:val="Überschrift 3 Zchn"/>
     <w:basedOn w:val="Absatz-Standardschriftart"/>
     <w:link w:val="berschrift3"/>
@@ -1181,7 +1175,7 @@
       <w:szCs w:val="28"/>
     </w:rPr>
   </w:style>
-  <w:style w:type="character" w:styleId="berschrift4Zchn" w:customStyle="1">
+  <w:style w:type="character" w:customStyle="1" w:styleId="berschrift4Zchn">
     <w:name w:val="Überschrift 4 Zchn"/>
     <w:basedOn w:val="Absatz-Standardschriftart"/>
     <w:link w:val="berschrift4"/>
@@ -1195,7 +1189,7 @@
       <w:color w:val="0F4761" w:themeColor="accent1" w:themeShade="BF"/>
     </w:rPr>
   </w:style>
-  <w:style w:type="character" w:styleId="berschrift5Zchn" w:customStyle="1">
+  <w:style w:type="character" w:customStyle="1" w:styleId="berschrift5Zchn">
     <w:name w:val="Überschrift 5 Zchn"/>
     <w:basedOn w:val="Absatz-Standardschriftart"/>
     <w:link w:val="berschrift5"/>
@@ -1207,7 +1201,7 @@
       <w:color w:val="0F4761" w:themeColor="accent1" w:themeShade="BF"/>
     </w:rPr>
   </w:style>
-  <w:style w:type="character" w:styleId="berschrift6Zchn" w:customStyle="1">
+  <w:style w:type="character" w:customStyle="1" w:styleId="berschrift6Zchn">
     <w:name w:val="Überschrift 6 Zchn"/>
     <w:basedOn w:val="Absatz-Standardschriftart"/>
     <w:link w:val="berschrift6"/>
@@ -1221,7 +1215,7 @@
       <w:color w:val="595959" w:themeColor="text1" w:themeTint="A6"/>
     </w:rPr>
   </w:style>
-  <w:style w:type="character" w:styleId="berschrift7Zchn" w:customStyle="1">
+  <w:style w:type="character" w:customStyle="1" w:styleId="berschrift7Zchn">
     <w:name w:val="Überschrift 7 Zchn"/>
     <w:basedOn w:val="Absatz-Standardschriftart"/>
     <w:link w:val="berschrift7"/>
@@ -1233,7 +1227,7 @@
       <w:color w:val="595959" w:themeColor="text1" w:themeTint="A6"/>
     </w:rPr>
   </w:style>
-  <w:style w:type="character" w:styleId="berschrift8Zchn" w:customStyle="1">
+  <w:style w:type="character" w:customStyle="1" w:styleId="berschrift8Zchn">
     <w:name w:val="Überschrift 8 Zchn"/>
     <w:basedOn w:val="Absatz-Standardschriftart"/>
     <w:link w:val="berschrift8"/>
@@ -1247,7 +1241,7 @@
       <w:color w:val="272727" w:themeColor="text1" w:themeTint="D8"/>
     </w:rPr>
   </w:style>
-  <w:style w:type="character" w:styleId="berschrift9Zchn" w:customStyle="1">
+  <w:style w:type="character" w:customStyle="1" w:styleId="berschrift9Zchn">
     <w:name w:val="Überschrift 9 Zchn"/>
     <w:basedOn w:val="Absatz-Standardschriftart"/>
     <w:link w:val="berschrift9"/>
@@ -1272,21 +1266,21 @@
       <w:contextualSpacing/>
     </w:pPr>
     <w:rPr>
-      <w:rFonts w:asciiTheme="majorHAnsi" w:hAnsiTheme="majorHAnsi" w:eastAsiaTheme="majorEastAsia" w:cstheme="majorBidi"/>
+      <w:rFonts w:asciiTheme="majorHAnsi" w:eastAsiaTheme="majorEastAsia" w:hAnsiTheme="majorHAnsi" w:cstheme="majorBidi"/>
       <w:spacing w:val="-10"/>
       <w:kern w:val="28"/>
       <w:sz w:val="56"/>
       <w:szCs w:val="56"/>
     </w:rPr>
   </w:style>
-  <w:style w:type="character" w:styleId="TitelZchn" w:customStyle="1">
+  <w:style w:type="character" w:customStyle="1" w:styleId="TitelZchn">
     <w:name w:val="Titel Zchn"/>
     <w:basedOn w:val="Absatz-Standardschriftart"/>
     <w:link w:val="Titel"/>
     <w:uiPriority w:val="10"/>
     <w:rsid w:val="009E000F"/>
     <w:rPr>
-      <w:rFonts w:asciiTheme="majorHAnsi" w:hAnsiTheme="majorHAnsi" w:eastAsiaTheme="majorEastAsia" w:cstheme="majorBidi"/>
+      <w:rFonts w:asciiTheme="majorHAnsi" w:eastAsiaTheme="majorEastAsia" w:hAnsiTheme="majorHAnsi" w:cstheme="majorBidi"/>
       <w:spacing w:val="-10"/>
       <w:kern w:val="28"/>
       <w:sz w:val="56"/>
@@ -1314,7 +1308,7 @@
       <w:szCs w:val="28"/>
     </w:rPr>
   </w:style>
-  <w:style w:type="character" w:styleId="UntertitelZchn" w:customStyle="1">
+  <w:style w:type="character" w:customStyle="1" w:styleId="UntertitelZchn">
     <w:name w:val="Untertitel Zchn"/>
     <w:basedOn w:val="Absatz-Standardschriftart"/>
     <w:link w:val="Untertitel"/>
@@ -1346,7 +1340,7 @@
       <w:color w:val="404040" w:themeColor="text1" w:themeTint="BF"/>
     </w:rPr>
   </w:style>
-  <w:style w:type="character" w:styleId="ZitatZchn" w:customStyle="1">
+  <w:style w:type="character" w:customStyle="1" w:styleId="ZitatZchn">
     <w:name w:val="Zitat Zchn"/>
     <w:basedOn w:val="Absatz-Standardschriftart"/>
     <w:link w:val="Zitat"/>
@@ -1391,8 +1385,8 @@
     <w:rsid w:val="009E000F"/>
     <w:pPr>
       <w:pBdr>
-        <w:top w:val="single" w:color="0F4761" w:themeColor="accent1" w:themeShade="BF" w:sz="4" w:space="10"/>
-        <w:bottom w:val="single" w:color="0F4761" w:themeColor="accent1" w:themeShade="BF" w:sz="4" w:space="10"/>
+        <w:top w:val="single" w:sz="4" w:space="10" w:color="0F4761" w:themeColor="accent1" w:themeShade="BF"/>
+        <w:bottom w:val="single" w:sz="4" w:space="10" w:color="0F4761" w:themeColor="accent1" w:themeShade="BF"/>
       </w:pBdr>
       <w:spacing w:before="360" w:after="360"/>
       <w:ind w:left="864" w:right="864"/>
@@ -1404,7 +1398,7 @@
       <w:color w:val="0F4761" w:themeColor="accent1" w:themeShade="BF"/>
     </w:rPr>
   </w:style>
-  <w:style w:type="character" w:styleId="IntensivesZitatZchn" w:customStyle="1">
+  <w:style w:type="character" w:customStyle="1" w:styleId="IntensivesZitatZchn">
     <w:name w:val="Intensives Zitat Zchn"/>
     <w:basedOn w:val="Absatz-Standardschriftart"/>
     <w:link w:val="IntensivesZitat"/>
@@ -1752,10 +1746,30 @@
 </file>
 
 <file path=customXml/item1.xml><?xml version="1.0" encoding="utf-8"?>
+<p:properties xmlns:p="http://schemas.microsoft.com/office/2006/metadata/properties" xmlns:xsi="http://www.w3.org/2001/XMLSchema-instance" xmlns:pc="http://schemas.microsoft.com/office/infopath/2007/PartnerControls">
+  <documentManagement>
+    <lcf76f155ced4ddcb4097134ff3c332f xmlns="d24b3d6a-2765-4f8b-9b83-ffac4a2480cc">
+      <Terms xmlns="http://schemas.microsoft.com/office/infopath/2007/PartnerControls"/>
+    </lcf76f155ced4ddcb4097134ff3c332f>
+    <TaxCatchAll xmlns="e6f1536a-c126-41f3-8e5c-1af281ab0df1" xsi:nil="true"/>
+  </documentManagement>
+</p:properties>
+</file>
+
+<file path=customXml/item2.xml><?xml version="1.0" encoding="utf-8"?>
 <b:Sources xmlns:b="http://schemas.openxmlformats.org/officeDocument/2006/bibliography" xmlns="http://schemas.openxmlformats.org/officeDocument/2006/bibliography" SelectedStyle="\APASixthEditionOfficeOnline.xsl" StyleName="APA" Version="6"/>
 </file>
 
-<file path=customXml/item2.xml><?xml version="1.0" encoding="utf-8"?>
+<file path=customXml/item3.xml><?xml version="1.0" encoding="utf-8"?>
+<?mso-contentType ?>
+<FormTemplates xmlns="http://schemas.microsoft.com/sharepoint/v3/contenttype/forms">
+  <Display>DocumentLibraryForm</Display>
+  <Edit>DocumentLibraryForm</Edit>
+  <New>DocumentLibraryForm</New>
+</FormTemplates>
+</file>
+
+<file path=customXml/item4.xml><?xml version="1.0" encoding="utf-8"?>
 <ct:contentTypeSchema xmlns:ct="http://schemas.microsoft.com/office/2006/metadata/contentType" xmlns:ma="http://schemas.microsoft.com/office/2006/metadata/properties/metaAttributes" ct:_="" ma:_="" ma:contentTypeName="Dokument" ma:contentTypeID="0x0101008B6D108DF37B2B4CB0D20B57D7D30757" ma:contentTypeVersion="10" ma:contentTypeDescription="Ein neues Dokument erstellen." ma:contentTypeScope="" ma:versionID="ec776efb4a05d1236e7b48bdcabf3375">
   <xsd:schema xmlns:xsd="http://www.w3.org/2001/XMLSchema" xmlns:xs="http://www.w3.org/2001/XMLSchema" xmlns:p="http://schemas.microsoft.com/office/2006/metadata/properties" xmlns:ns2="d24b3d6a-2765-4f8b-9b83-ffac4a2480cc" xmlns:ns3="e6f1536a-c126-41f3-8e5c-1af281ab0df1" targetNamespace="http://schemas.microsoft.com/office/2006/metadata/properties" ma:root="true" ma:fieldsID="17060b4056764ea46695da04ea06fa12" ns2:_="" ns3:_="">
     <xsd:import namespace="d24b3d6a-2765-4f8b-9b83-ffac4a2480cc"/>
@@ -1944,27 +1958,18 @@
 </ct:contentTypeSchema>
 </file>
 
-<file path=customXml/item3.xml><?xml version="1.0" encoding="utf-8"?>
-<?mso-contentType ?>
-<FormTemplates xmlns="http://schemas.microsoft.com/sharepoint/v3/contenttype/forms">
-  <Display>DocumentLibraryForm</Display>
-  <Edit>DocumentLibraryForm</Edit>
-  <New>DocumentLibraryForm</New>
-</FormTemplates>
+<file path=customXml/itemProps1.xml><?xml version="1.0" encoding="utf-8"?>
+<ds:datastoreItem xmlns:ds="http://schemas.openxmlformats.org/officeDocument/2006/customXml" ds:itemID="{58F60AEF-A8CB-4BD6-83B9-81473D6D66AD}">
+  <ds:schemaRefs>
+    <ds:schemaRef ds:uri="http://schemas.microsoft.com/office/2006/metadata/properties"/>
+    <ds:schemaRef ds:uri="http://schemas.microsoft.com/office/infopath/2007/PartnerControls"/>
+    <ds:schemaRef ds:uri="d24b3d6a-2765-4f8b-9b83-ffac4a2480cc"/>
+    <ds:schemaRef ds:uri="e6f1536a-c126-41f3-8e5c-1af281ab0df1"/>
+  </ds:schemaRefs>
+</ds:datastoreItem>
 </file>
 
-<file path=customXml/item4.xml><?xml version="1.0" encoding="utf-8"?>
-<p:properties xmlns:p="http://schemas.microsoft.com/office/2006/metadata/properties" xmlns:xsi="http://www.w3.org/2001/XMLSchema-instance" xmlns:pc="http://schemas.microsoft.com/office/infopath/2007/PartnerControls">
-  <documentManagement>
-    <lcf76f155ced4ddcb4097134ff3c332f xmlns="d24b3d6a-2765-4f8b-9b83-ffac4a2480cc">
-      <Terms xmlns="http://schemas.microsoft.com/office/infopath/2007/PartnerControls"/>
-    </lcf76f155ced4ddcb4097134ff3c332f>
-    <TaxCatchAll xmlns="e6f1536a-c126-41f3-8e5c-1af281ab0df1" xsi:nil="true"/>
-  </documentManagement>
-</p:properties>
-</file>
-
-<file path=customXml/itemProps1.xml><?xml version="1.0" encoding="utf-8"?>
+<file path=customXml/itemProps2.xml><?xml version="1.0" encoding="utf-8"?>
 <ds:datastoreItem xmlns:ds="http://schemas.openxmlformats.org/officeDocument/2006/customXml" ds:itemID="{430DAB14-DB4C-4CBB-AE96-58E8B5E7E972}">
   <ds:schemaRefs>
     <ds:schemaRef ds:uri="http://schemas.openxmlformats.org/officeDocument/2006/bibliography"/>
@@ -1972,14 +1977,29 @@
 </ds:datastoreItem>
 </file>
 
-<file path=customXml/itemProps2.xml><?xml version="1.0" encoding="utf-8"?>
-<ds:datastoreItem xmlns:ds="http://schemas.openxmlformats.org/officeDocument/2006/customXml" ds:itemID="{B1E6756D-7328-461D-95BC-ED7C91F32F12}"/>
-</file>
-
 <file path=customXml/itemProps3.xml><?xml version="1.0" encoding="utf-8"?>
-<ds:datastoreItem xmlns:ds="http://schemas.openxmlformats.org/officeDocument/2006/customXml" ds:itemID="{D4DEF146-BDC4-4D45-8B51-0E0AAB60EBFE}"/>
+<ds:datastoreItem xmlns:ds="http://schemas.openxmlformats.org/officeDocument/2006/customXml" ds:itemID="{D4DEF146-BDC4-4D45-8B51-0E0AAB60EBFE}">
+  <ds:schemaRefs>
+    <ds:schemaRef ds:uri="http://schemas.microsoft.com/sharepoint/v3/contenttype/forms"/>
+  </ds:schemaRefs>
+</ds:datastoreItem>
 </file>
 
 <file path=customXml/itemProps4.xml><?xml version="1.0" encoding="utf-8"?>
-<ds:datastoreItem xmlns:ds="http://schemas.openxmlformats.org/officeDocument/2006/customXml" ds:itemID="{58F60AEF-A8CB-4BD6-83B9-81473D6D66AD}"/>
+<ds:datastoreItem xmlns:ds="http://schemas.openxmlformats.org/officeDocument/2006/customXml" ds:itemID="{B1E6756D-7328-461D-95BC-ED7C91F32F12}">
+  <ds:schemaRefs>
+    <ds:schemaRef ds:uri="http://schemas.microsoft.com/office/2006/metadata/contentType"/>
+    <ds:schemaRef ds:uri="http://schemas.microsoft.com/office/2006/metadata/properties/metaAttributes"/>
+    <ds:schemaRef ds:uri="http://www.w3.org/2001/XMLSchema"/>
+    <ds:schemaRef ds:uri="http://schemas.microsoft.com/office/2006/metadata/properties"/>
+    <ds:schemaRef ds:uri="d24b3d6a-2765-4f8b-9b83-ffac4a2480cc"/>
+    <ds:schemaRef ds:uri="e6f1536a-c126-41f3-8e5c-1af281ab0df1"/>
+    <ds:schemaRef ds:uri="http://schemas.microsoft.com/office/2006/documentManagement/types"/>
+    <ds:schemaRef ds:uri="http://schemas.microsoft.com/office/infopath/2007/PartnerControls"/>
+    <ds:schemaRef ds:uri="http://schemas.openxmlformats.org/package/2006/metadata/core-properties"/>
+    <ds:schemaRef ds:uri="http://purl.org/dc/elements/1.1/"/>
+    <ds:schemaRef ds:uri="http://purl.org/dc/terms/"/>
+    <ds:schemaRef ds:uri="http://schemas.microsoft.com/internal/obd"/>
+  </ds:schemaRefs>
+</ds:datastoreItem>
 </file>
</xml_diff>